<commit_message>
Final Freshman Design Project - Pillow Alarm Clock
</commit_message>
<xml_diff>
--- a/User Manual.docx
+++ b/User Manual.docx
@@ -150,8 +150,6 @@
           <w:szCs w:val="28"/>
         </w:rPr>
       </w:pPr>
-      <w:bookmarkStart w:id="0" w:name="_GoBack"/>
-      <w:bookmarkEnd w:id="0"/>
     </w:p>
     <w:p>
       <w:pPr>
@@ -578,7 +576,10 @@
       </w:pPr>
       <w:r>
         <w:lastRenderedPageBreak/>
-        <w:t xml:space="preserve">SYSTEM FEATURES </w:t>
+        <w:t>WEBSITES</w:t>
+      </w:r>
+      <w:r>
+        <w:t xml:space="preserve"> FEATURES </w:t>
       </w:r>
     </w:p>
     <w:p>
@@ -624,16 +625,25 @@
     <w:p>
       <w:pPr>
         <w:jc w:val="center"/>
-      </w:pPr>
-      <w:r>
         <w:rPr>
           <w:noProof/>
         </w:rPr>
+      </w:pPr>
+      <w:r>
+        <w:rPr>
+          <w:noProof/>
+        </w:rPr>
+        <w:t>.</w:t>
+      </w:r>
+      <w:r>
+        <w:rPr>
+          <w:noProof/>
+        </w:rPr>
         <w:drawing>
-          <wp:inline distT="0" distB="0" distL="0" distR="0" wp14:anchorId="6E20FCE6" wp14:editId="029C16B5">
-            <wp:extent cx="4343400" cy="4895142"/>
-            <wp:effectExtent l="0" t="0" r="0" b="1270"/>
-            <wp:docPr id="1" name="Picture 1" descr="A screenshot of a cell phone&#10;&#10;Description automatically generated"/>
+          <wp:inline distT="0" distB="0" distL="0" distR="0" wp14:anchorId="5752F489" wp14:editId="5AC3D0B0">
+            <wp:extent cx="3550920" cy="4537615"/>
+            <wp:effectExtent l="0" t="0" r="0" b="0"/>
+            <wp:docPr id="13" name="Picture 13" descr="A screenshot of a computer screen&#10;&#10;Description automatically generated"/>
             <wp:cNvGraphicFramePr>
               <a:graphicFrameLocks xmlns:a="http://schemas.openxmlformats.org/drawingml/2006/main" noChangeAspect="1"/>
             </wp:cNvGraphicFramePr>
@@ -641,7 +651,7 @@
               <a:graphicData uri="http://schemas.openxmlformats.org/drawingml/2006/picture">
                 <pic:pic xmlns:pic="http://schemas.openxmlformats.org/drawingml/2006/picture">
                   <pic:nvPicPr>
-                    <pic:cNvPr id="1" name="about.PNG"/>
+                    <pic:cNvPr id="13" name="about.PNG"/>
                     <pic:cNvPicPr/>
                   </pic:nvPicPr>
                   <pic:blipFill>
@@ -659,7 +669,7 @@
                   <pic:spPr>
                     <a:xfrm>
                       <a:off x="0" y="0"/>
-                      <a:ext cx="4363940" cy="4918292"/>
+                      <a:ext cx="3571364" cy="4563740"/>
                     </a:xfrm>
                     <a:prstGeom prst="rect">
                       <a:avLst/>
@@ -674,208 +684,83 @@
     </w:p>
     <w:p>
       <w:pPr>
-        <w:jc w:val="both"/>
-        <w:rPr>
-          <w:sz w:val="28"/>
-          <w:szCs w:val="28"/>
-        </w:rPr>
-      </w:pPr>
-      <w:r>
-        <w:rPr>
-          <w:sz w:val="28"/>
-          <w:szCs w:val="28"/>
-        </w:rPr>
-        <w:t xml:space="preserve"> </w:t>
-      </w:r>
+        <w:rPr>
+          <w:rFonts w:cstheme="minorHAnsi"/>
+          <w:noProof/>
+          <w:sz w:val="24"/>
+          <w:szCs w:val="24"/>
+        </w:rPr>
+      </w:pPr>
+      <w:r>
+        <w:rPr>
+          <w:rFonts w:cstheme="minorHAnsi"/>
+          <w:noProof/>
+          <w:sz w:val="24"/>
+          <w:szCs w:val="24"/>
+        </w:rPr>
+        <w:t>By clicking on About our system link, you can easily get more information about the hardware components that our system uses.</w:t>
+      </w:r>
+    </w:p>
+    <w:p>
+      <w:pPr>
+        <w:rPr>
+          <w:rFonts w:cstheme="minorHAnsi"/>
+          <w:noProof/>
+          <w:sz w:val="24"/>
+          <w:szCs w:val="24"/>
+        </w:rPr>
+      </w:pPr>
     </w:p>
     <w:p>
       <w:pPr>
         <w:pStyle w:val="Heading2"/>
-      </w:pPr>
-      <w:r>
-        <w:t>Creating a User</w:t>
-      </w:r>
-      <w:r>
-        <w:t xml:space="preserve"> </w:t>
-      </w:r>
-    </w:p>
-    <w:p>
-      <w:pPr>
-        <w:jc w:val="both"/>
-        <w:rPr>
-          <w:sz w:val="24"/>
-          <w:szCs w:val="24"/>
-        </w:rPr>
-      </w:pPr>
-      <w:r>
-        <w:rPr>
-          <w:sz w:val="24"/>
-          <w:szCs w:val="24"/>
-        </w:rPr>
-        <w:t xml:space="preserve">In order to create a user, you need to navigate to the Add User page by clicking Add User in the menu. Creating a user </w:t>
-      </w:r>
-      <w:r>
-        <w:rPr>
-          <w:sz w:val="24"/>
-          <w:szCs w:val="24"/>
-        </w:rPr>
-        <w:t>allow</w:t>
-      </w:r>
-      <w:r>
-        <w:rPr>
-          <w:sz w:val="24"/>
-          <w:szCs w:val="24"/>
-        </w:rPr>
-        <w:t>s you</w:t>
-      </w:r>
-      <w:r>
-        <w:rPr>
-          <w:sz w:val="24"/>
-          <w:szCs w:val="24"/>
-        </w:rPr>
-        <w:t xml:space="preserve"> to </w:t>
-      </w:r>
-      <w:r>
-        <w:rPr>
-          <w:sz w:val="24"/>
-          <w:szCs w:val="24"/>
-        </w:rPr>
-        <w:t>set alarm times</w:t>
-      </w:r>
-      <w:r>
-        <w:rPr>
-          <w:sz w:val="24"/>
-          <w:szCs w:val="24"/>
-        </w:rPr>
-        <w:t xml:space="preserve"> and </w:t>
-      </w:r>
-      <w:r>
-        <w:rPr>
-          <w:sz w:val="24"/>
-          <w:szCs w:val="24"/>
-        </w:rPr>
-        <w:t xml:space="preserve">access the </w:t>
-      </w:r>
-      <w:proofErr w:type="spellStart"/>
-      <w:r>
-        <w:rPr>
-          <w:sz w:val="24"/>
-          <w:szCs w:val="24"/>
-        </w:rPr>
-        <w:t>sleeptracking</w:t>
-      </w:r>
-      <w:proofErr w:type="spellEnd"/>
-      <w:r>
-        <w:rPr>
-          <w:sz w:val="24"/>
-          <w:szCs w:val="24"/>
-        </w:rPr>
-        <w:t xml:space="preserve"> database that is related to the user</w:t>
-      </w:r>
-      <w:r>
-        <w:rPr>
-          <w:sz w:val="24"/>
-          <w:szCs w:val="24"/>
-        </w:rPr>
-        <w:t xml:space="preserve">. Anyone </w:t>
-      </w:r>
-      <w:r>
-        <w:rPr>
-          <w:sz w:val="24"/>
-          <w:szCs w:val="24"/>
-        </w:rPr>
-        <w:t xml:space="preserve">using a computer with created users </w:t>
-      </w:r>
-      <w:r>
-        <w:rPr>
-          <w:sz w:val="24"/>
-          <w:szCs w:val="24"/>
-        </w:rPr>
-        <w:t xml:space="preserve">can view all records in the database. </w:t>
-      </w:r>
-    </w:p>
-    <w:p>
-      <w:pPr>
-        <w:jc w:val="both"/>
-        <w:rPr>
-          <w:sz w:val="24"/>
-          <w:szCs w:val="24"/>
-        </w:rPr>
-      </w:pPr>
-      <w:r>
-        <w:rPr>
-          <w:sz w:val="24"/>
-          <w:szCs w:val="24"/>
+        <w:rPr>
+          <w:noProof/>
+        </w:rPr>
+      </w:pPr>
+      <w:r>
+        <w:rPr>
+          <w:noProof/>
+        </w:rPr>
+        <w:t>About Our System page</w:t>
+      </w:r>
+    </w:p>
+    <w:p>
+      <w:pPr>
+        <w:rPr>
+          <w:sz w:val="24"/>
+          <w:szCs w:val="24"/>
+        </w:rPr>
+      </w:pPr>
+      <w:r>
+        <w:rPr>
+          <w:sz w:val="24"/>
+          <w:szCs w:val="24"/>
+        </w:rPr>
+        <w:t>About Our System page provides more information about the hardware components of our system</w:t>
+      </w:r>
+      <w:r>
+        <w:rPr>
+          <w:sz w:val="24"/>
+          <w:szCs w:val="24"/>
+        </w:rPr>
+        <w:t>.</w:t>
+      </w:r>
+    </w:p>
+    <w:p>
+      <w:pPr>
+        <w:jc w:val="center"/>
+      </w:pPr>
+      <w:r>
+        <w:rPr>
+          <w:noProof/>
         </w:rPr>
         <w:lastRenderedPageBreak/>
-        <w:t xml:space="preserve">The </w:t>
-      </w:r>
-      <w:r>
-        <w:rPr>
-          <w:sz w:val="24"/>
-          <w:szCs w:val="24"/>
-        </w:rPr>
-        <w:t>Add User</w:t>
-      </w:r>
-      <w:r>
-        <w:rPr>
-          <w:sz w:val="24"/>
-          <w:szCs w:val="24"/>
-        </w:rPr>
-        <w:t xml:space="preserve"> screen displays as shown below. </w:t>
-      </w:r>
-    </w:p>
-    <w:p>
-      <w:pPr>
-        <w:jc w:val="both"/>
-        <w:rPr>
-          <w:sz w:val="28"/>
-          <w:szCs w:val="28"/>
-        </w:rPr>
-      </w:pPr>
-      <w:r>
-        <w:rPr>
-          <w:sz w:val="28"/>
-          <w:szCs w:val="28"/>
-        </w:rPr>
-        <w:t xml:space="preserve"> </w:t>
-      </w:r>
-    </w:p>
-    <w:p>
-      <w:pPr>
-        <w:jc w:val="both"/>
-        <w:rPr>
-          <w:sz w:val="28"/>
-          <w:szCs w:val="28"/>
-        </w:rPr>
-      </w:pPr>
-      <w:r>
-        <w:rPr>
-          <w:sz w:val="28"/>
-          <w:szCs w:val="28"/>
-        </w:rPr>
-        <w:t xml:space="preserve"> </w:t>
-      </w:r>
-    </w:p>
-    <w:p>
-      <w:pPr>
-        <w:jc w:val="center"/>
-        <w:rPr>
-          <w:sz w:val="28"/>
-          <w:szCs w:val="28"/>
-        </w:rPr>
-      </w:pPr>
-      <w:r>
-        <w:rPr>
-          <w:noProof/>
-          <w:sz w:val="28"/>
-          <w:szCs w:val="28"/>
-        </w:rPr>
         <w:drawing>
-          <wp:inline distT="0" distB="0" distL="0" distR="0" wp14:anchorId="76F0F2D6" wp14:editId="080E8CDB">
-            <wp:extent cx="4630300" cy="3310467"/>
-            <wp:effectExtent l="0" t="0" r="0" b="4445"/>
-            <wp:docPr id="2" name="Picture 2" descr="A screenshot of a cell phone&#10;&#10;Description automatically generated"/>
+          <wp:inline distT="0" distB="0" distL="0" distR="0" wp14:anchorId="733C7239" wp14:editId="6DAF0084">
+            <wp:extent cx="4549534" cy="4023709"/>
+            <wp:effectExtent l="0" t="0" r="3810" b="0"/>
+            <wp:docPr id="14" name="Picture 14" descr="A screenshot of a cell phone&#10;&#10;Description automatically generated"/>
             <wp:cNvGraphicFramePr>
               <a:graphicFrameLocks xmlns:a="http://schemas.openxmlformats.org/drawingml/2006/main" noChangeAspect="1"/>
             </wp:cNvGraphicFramePr>
@@ -883,7 +768,7 @@
               <a:graphicData uri="http://schemas.openxmlformats.org/drawingml/2006/picture">
                 <pic:pic xmlns:pic="http://schemas.openxmlformats.org/drawingml/2006/picture">
                   <pic:nvPicPr>
-                    <pic:cNvPr id="2" name="new user.PNG"/>
+                    <pic:cNvPr id="14" name="sys.PNG"/>
                     <pic:cNvPicPr/>
                   </pic:nvPicPr>
                   <pic:blipFill>
@@ -901,7 +786,7 @@
                   <pic:spPr>
                     <a:xfrm>
                       <a:off x="0" y="0"/>
-                      <a:ext cx="4647660" cy="3322879"/>
+                      <a:ext cx="4549534" cy="4023709"/>
                     </a:xfrm>
                     <a:prstGeom prst="rect">
                       <a:avLst/>
@@ -927,7 +812,231 @@
           <w:sz w:val="24"/>
           <w:szCs w:val="24"/>
         </w:rPr>
-        <w:t xml:space="preserve">Type the User </w:t>
+        <w:t>Clicking on the back link leads you back to our About page.</w:t>
+      </w:r>
+    </w:p>
+    <w:p>
+      <w:pPr>
+        <w:pStyle w:val="Heading2"/>
+      </w:pPr>
+      <w:r>
+        <w:t>Creating a User</w:t>
+      </w:r>
+      <w:r>
+        <w:t xml:space="preserve"> </w:t>
+      </w:r>
+    </w:p>
+    <w:p>
+      <w:pPr>
+        <w:jc w:val="both"/>
+        <w:rPr>
+          <w:sz w:val="24"/>
+          <w:szCs w:val="24"/>
+        </w:rPr>
+      </w:pPr>
+      <w:r>
+        <w:rPr>
+          <w:sz w:val="24"/>
+          <w:szCs w:val="24"/>
+        </w:rPr>
+        <w:t xml:space="preserve">In order to create a user, you need to navigate to the Add User page by clicking Add User in the menu. Creating a user </w:t>
+      </w:r>
+      <w:r>
+        <w:rPr>
+          <w:sz w:val="24"/>
+          <w:szCs w:val="24"/>
+        </w:rPr>
+        <w:t>allow</w:t>
+      </w:r>
+      <w:r>
+        <w:rPr>
+          <w:sz w:val="24"/>
+          <w:szCs w:val="24"/>
+        </w:rPr>
+        <w:t>s you</w:t>
+      </w:r>
+      <w:r>
+        <w:rPr>
+          <w:sz w:val="24"/>
+          <w:szCs w:val="24"/>
+        </w:rPr>
+        <w:t xml:space="preserve"> to </w:t>
+      </w:r>
+      <w:r>
+        <w:rPr>
+          <w:sz w:val="24"/>
+          <w:szCs w:val="24"/>
+        </w:rPr>
+        <w:t>set alarm times</w:t>
+      </w:r>
+      <w:r>
+        <w:rPr>
+          <w:sz w:val="24"/>
+          <w:szCs w:val="24"/>
+        </w:rPr>
+        <w:t xml:space="preserve"> and </w:t>
+      </w:r>
+      <w:r>
+        <w:rPr>
+          <w:sz w:val="24"/>
+          <w:szCs w:val="24"/>
+        </w:rPr>
+        <w:t xml:space="preserve">access the </w:t>
+      </w:r>
+      <w:proofErr w:type="spellStart"/>
+      <w:r>
+        <w:rPr>
+          <w:sz w:val="24"/>
+          <w:szCs w:val="24"/>
+        </w:rPr>
+        <w:t>sleeptracking</w:t>
+      </w:r>
+      <w:proofErr w:type="spellEnd"/>
+      <w:r>
+        <w:rPr>
+          <w:sz w:val="24"/>
+          <w:szCs w:val="24"/>
+        </w:rPr>
+        <w:t xml:space="preserve"> database that is related to the user</w:t>
+      </w:r>
+      <w:r>
+        <w:rPr>
+          <w:sz w:val="24"/>
+          <w:szCs w:val="24"/>
+        </w:rPr>
+        <w:t xml:space="preserve">. Anyone </w:t>
+      </w:r>
+      <w:r>
+        <w:rPr>
+          <w:sz w:val="24"/>
+          <w:szCs w:val="24"/>
+        </w:rPr>
+        <w:t xml:space="preserve">using a computer with created users </w:t>
+      </w:r>
+      <w:r>
+        <w:rPr>
+          <w:sz w:val="24"/>
+          <w:szCs w:val="24"/>
+        </w:rPr>
+        <w:t xml:space="preserve">can view all records in the database. </w:t>
+      </w:r>
+    </w:p>
+    <w:p>
+      <w:pPr>
+        <w:jc w:val="both"/>
+        <w:rPr>
+          <w:sz w:val="24"/>
+          <w:szCs w:val="24"/>
+        </w:rPr>
+      </w:pPr>
+      <w:r>
+        <w:rPr>
+          <w:sz w:val="24"/>
+          <w:szCs w:val="24"/>
+        </w:rPr>
+        <w:t xml:space="preserve">The </w:t>
+      </w:r>
+      <w:r>
+        <w:rPr>
+          <w:sz w:val="24"/>
+          <w:szCs w:val="24"/>
+        </w:rPr>
+        <w:t>Add User</w:t>
+      </w:r>
+      <w:r>
+        <w:rPr>
+          <w:sz w:val="24"/>
+          <w:szCs w:val="24"/>
+        </w:rPr>
+        <w:t xml:space="preserve"> screen displays as shown below. </w:t>
+      </w:r>
+    </w:p>
+    <w:p>
+      <w:pPr>
+        <w:jc w:val="center"/>
+        <w:rPr>
+          <w:sz w:val="28"/>
+          <w:szCs w:val="28"/>
+        </w:rPr>
+      </w:pPr>
+      <w:r>
+        <w:rPr>
+          <w:noProof/>
+          <w:sz w:val="28"/>
+          <w:szCs w:val="28"/>
+        </w:rPr>
+        <w:drawing>
+          <wp:inline distT="0" distB="0" distL="0" distR="0" wp14:anchorId="612FD881" wp14:editId="441D578B">
+            <wp:extent cx="3351378" cy="2343150"/>
+            <wp:effectExtent l="0" t="0" r="1905" b="0"/>
+            <wp:docPr id="15" name="Picture 15" descr="A screenshot of a cell phone&#10;&#10;Description automatically generated"/>
+            <wp:cNvGraphicFramePr>
+              <a:graphicFrameLocks xmlns:a="http://schemas.openxmlformats.org/drawingml/2006/main" noChangeAspect="1"/>
+            </wp:cNvGraphicFramePr>
+            <a:graphic xmlns:a="http://schemas.openxmlformats.org/drawingml/2006/main">
+              <a:graphicData uri="http://schemas.openxmlformats.org/drawingml/2006/picture">
+                <pic:pic xmlns:pic="http://schemas.openxmlformats.org/drawingml/2006/picture">
+                  <pic:nvPicPr>
+                    <pic:cNvPr id="15" name="userid.PNG"/>
+                    <pic:cNvPicPr/>
+                  </pic:nvPicPr>
+                  <pic:blipFill>
+                    <a:blip r:embed="rId7">
+                      <a:extLst>
+                        <a:ext uri="{28A0092B-C50C-407E-A947-70E740481C1C}">
+                          <a14:useLocalDpi xmlns:a14="http://schemas.microsoft.com/office/drawing/2010/main" val="0"/>
+                        </a:ext>
+                      </a:extLst>
+                    </a:blip>
+                    <a:stretch>
+                      <a:fillRect/>
+                    </a:stretch>
+                  </pic:blipFill>
+                  <pic:spPr>
+                    <a:xfrm>
+                      <a:off x="0" y="0"/>
+                      <a:ext cx="3415484" cy="2387971"/>
+                    </a:xfrm>
+                    <a:prstGeom prst="rect">
+                      <a:avLst/>
+                    </a:prstGeom>
+                  </pic:spPr>
+                </pic:pic>
+              </a:graphicData>
+            </a:graphic>
+          </wp:inline>
+        </w:drawing>
+      </w:r>
+    </w:p>
+    <w:p>
+      <w:pPr>
+        <w:jc w:val="both"/>
+        <w:rPr>
+          <w:sz w:val="24"/>
+          <w:szCs w:val="24"/>
+        </w:rPr>
+      </w:pPr>
+      <w:r>
+        <w:rPr>
+          <w:sz w:val="24"/>
+          <w:szCs w:val="24"/>
+        </w:rPr>
+        <w:lastRenderedPageBreak/>
+        <w:t xml:space="preserve">Type </w:t>
+      </w:r>
+      <w:r>
+        <w:rPr>
+          <w:sz w:val="24"/>
+          <w:szCs w:val="24"/>
+        </w:rPr>
+        <w:t xml:space="preserve">in </w:t>
+      </w:r>
+      <w:r>
+        <w:rPr>
+          <w:sz w:val="24"/>
+          <w:szCs w:val="24"/>
+        </w:rPr>
+        <w:t xml:space="preserve">the User </w:t>
       </w:r>
       <w:r>
         <w:rPr>
@@ -941,20 +1050,6 @@
           <w:sz w:val="24"/>
           <w:szCs w:val="24"/>
         </w:rPr>
-        <w:t xml:space="preserve"> and </w:t>
-      </w:r>
-      <w:r>
-        <w:rPr>
-          <w:sz w:val="24"/>
-          <w:szCs w:val="24"/>
-        </w:rPr>
-        <w:t>Time you want to set for your first alarm</w:t>
-      </w:r>
-      <w:r>
-        <w:rPr>
-          <w:sz w:val="24"/>
-          <w:szCs w:val="24"/>
-        </w:rPr>
         <w:t xml:space="preserve">. </w:t>
       </w:r>
       <w:r>
@@ -962,7 +1057,7 @@
           <w:sz w:val="24"/>
           <w:szCs w:val="24"/>
         </w:rPr>
-        <w:t xml:space="preserve">The alarm time needs to follow the format displayed as the placeholder in the alarm time field. After </w:t>
+        <w:t xml:space="preserve">After </w:t>
       </w:r>
       <w:r>
         <w:rPr>
@@ -974,15 +1069,6 @@
     </w:p>
     <w:p>
       <w:pPr>
-        <w:jc w:val="both"/>
-        <w:rPr>
-          <w:sz w:val="24"/>
-          <w:szCs w:val="24"/>
-        </w:rPr>
-      </w:pPr>
-    </w:p>
-    <w:p>
-      <w:pPr>
         <w:jc w:val="center"/>
         <w:rPr>
           <w:sz w:val="24"/>
@@ -995,10 +1081,83 @@
           <w:sz w:val="24"/>
           <w:szCs w:val="24"/>
         </w:rPr>
+        <mc:AlternateContent>
+          <mc:Choice Requires="wps">
+            <w:drawing>
+              <wp:anchor distT="0" distB="0" distL="114300" distR="114300" simplePos="0" relativeHeight="251659264" behindDoc="0" locked="0" layoutInCell="1" allowOverlap="1" wp14:anchorId="6A094E6D" wp14:editId="2CB9D8C4">
+                <wp:simplePos x="0" y="0"/>
+                <wp:positionH relativeFrom="column">
+                  <wp:posOffset>1828800</wp:posOffset>
+                </wp:positionH>
+                <wp:positionV relativeFrom="paragraph">
+                  <wp:posOffset>353060</wp:posOffset>
+                </wp:positionV>
+                <wp:extent cx="2392680" cy="205740"/>
+                <wp:effectExtent l="0" t="0" r="26670" b="22860"/>
+                <wp:wrapNone/>
+                <wp:docPr id="16" name="Rectangle 16"/>
+                <wp:cNvGraphicFramePr/>
+                <a:graphic xmlns:a="http://schemas.openxmlformats.org/drawingml/2006/main">
+                  <a:graphicData uri="http://schemas.microsoft.com/office/word/2010/wordprocessingShape">
+                    <wps:wsp>
+                      <wps:cNvSpPr/>
+                      <wps:spPr>
+                        <a:xfrm>
+                          <a:off x="0" y="0"/>
+                          <a:ext cx="2392680" cy="205740"/>
+                        </a:xfrm>
+                        <a:prstGeom prst="rect">
+                          <a:avLst/>
+                        </a:prstGeom>
+                        <a:ln>
+                          <a:solidFill>
+                            <a:schemeClr val="bg1"/>
+                          </a:solidFill>
+                        </a:ln>
+                      </wps:spPr>
+                      <wps:style>
+                        <a:lnRef idx="2">
+                          <a:schemeClr val="accent6"/>
+                        </a:lnRef>
+                        <a:fillRef idx="1">
+                          <a:schemeClr val="lt1"/>
+                        </a:fillRef>
+                        <a:effectRef idx="0">
+                          <a:schemeClr val="accent6"/>
+                        </a:effectRef>
+                        <a:fontRef idx="minor">
+                          <a:schemeClr val="dk1"/>
+                        </a:fontRef>
+                      </wps:style>
+                      <wps:bodyPr rot="0" spcFirstLastPara="0" vertOverflow="overflow" horzOverflow="overflow" vert="horz" wrap="square" lIns="91440" tIns="45720" rIns="91440" bIns="45720" numCol="1" spcCol="0" rtlCol="0" fromWordArt="0" anchor="ctr" anchorCtr="0" forceAA="0" compatLnSpc="1">
+                        <a:prstTxWarp prst="textNoShape">
+                          <a:avLst/>
+                        </a:prstTxWarp>
+                        <a:noAutofit/>
+                      </wps:bodyPr>
+                    </wps:wsp>
+                  </a:graphicData>
+                </a:graphic>
+              </wp:anchor>
+            </w:drawing>
+          </mc:Choice>
+          <mc:Fallback>
+            <w:pict>
+              <v:rect w14:anchorId="091B8093" id="Rectangle 16" o:spid="_x0000_s1026" style="position:absolute;margin-left:2in;margin-top:27.8pt;width:188.4pt;height:16.2pt;z-index:251659264;visibility:visible;mso-wrap-style:square;mso-wrap-distance-left:9pt;mso-wrap-distance-top:0;mso-wrap-distance-right:9pt;mso-wrap-distance-bottom:0;mso-position-horizontal:absolute;mso-position-horizontal-relative:text;mso-position-vertical:absolute;mso-position-vertical-relative:text;v-text-anchor:middle" o:gfxdata="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" fillcolor="white [3201]" strokecolor="white [3212]" strokeweight="1pt"/>
+            </w:pict>
+          </mc:Fallback>
+        </mc:AlternateContent>
+      </w:r>
+      <w:r>
+        <w:rPr>
+          <w:noProof/>
+          <w:sz w:val="24"/>
+          <w:szCs w:val="24"/>
+        </w:rPr>
         <w:drawing>
-          <wp:inline distT="0" distB="0" distL="0" distR="0" wp14:anchorId="6BE09A1B" wp14:editId="1BE8B4AC">
+          <wp:inline distT="0" distB="0" distL="0" distR="0" wp14:anchorId="6BE09A1B" wp14:editId="47946B5C">
             <wp:extent cx="3520745" cy="1265030"/>
-            <wp:effectExtent l="0" t="0" r="3810" b="0"/>
+            <wp:effectExtent l="19050" t="19050" r="22860" b="11430"/>
             <wp:docPr id="3" name="Picture 3" descr="A screenshot of a cell phone&#10;&#10;Description automatically generated"/>
             <wp:cNvGraphicFramePr>
               <a:graphicFrameLocks xmlns:a="http://schemas.openxmlformats.org/drawingml/2006/main" noChangeAspect="1"/>
@@ -1011,7 +1170,7 @@
                     <pic:cNvPicPr/>
                   </pic:nvPicPr>
                   <pic:blipFill>
-                    <a:blip r:embed="rId7">
+                    <a:blip r:embed="rId8">
                       <a:extLst>
                         <a:ext uri="{28A0092B-C50C-407E-A947-70E740481C1C}">
                           <a14:useLocalDpi xmlns:a14="http://schemas.microsoft.com/office/drawing/2010/main" val="0"/>
@@ -1030,6 +1189,11 @@
                     <a:prstGeom prst="rect">
                       <a:avLst/>
                     </a:prstGeom>
+                    <a:ln>
+                      <a:solidFill>
+                        <a:schemeClr val="bg1"/>
+                      </a:solidFill>
+                    </a:ln>
                   </pic:spPr>
                 </pic:pic>
               </a:graphicData>
@@ -1051,14 +1215,30 @@
           <w:sz w:val="24"/>
           <w:szCs w:val="24"/>
         </w:rPr>
-        <w:t xml:space="preserve">In case you wanted to modify the alarm time </w:t>
-      </w:r>
-      <w:r>
-        <w:rPr>
-          <w:sz w:val="24"/>
-          <w:szCs w:val="24"/>
-        </w:rPr>
-        <w:t>already associated with a user, you can do so through the Users page.</w:t>
+        <w:t xml:space="preserve">In case you wanted to modify the </w:t>
+      </w:r>
+      <w:proofErr w:type="gramStart"/>
+      <w:r>
+        <w:rPr>
+          <w:sz w:val="24"/>
+          <w:szCs w:val="24"/>
+        </w:rPr>
+        <w:t>alarm</w:t>
+      </w:r>
+      <w:proofErr w:type="gramEnd"/>
+      <w:r>
+        <w:rPr>
+          <w:sz w:val="24"/>
+          <w:szCs w:val="24"/>
+        </w:rPr>
+        <w:t xml:space="preserve"> time </w:t>
+      </w:r>
+      <w:r>
+        <w:rPr>
+          <w:sz w:val="24"/>
+          <w:szCs w:val="24"/>
+        </w:rPr>
+        <w:t>associated with a user, you can do so through the Users page.</w:t>
       </w:r>
       <w:r>
         <w:rPr>
@@ -1086,30 +1266,20 @@
     </w:p>
     <w:p>
       <w:pPr>
+        <w:pStyle w:val="Heading2"/>
+      </w:pPr>
+      <w:r>
+        <w:t>Duplicate user errors</w:t>
+      </w:r>
+    </w:p>
+    <w:p>
+      <w:pPr>
         <w:jc w:val="both"/>
         <w:rPr>
           <w:sz w:val="24"/>
           <w:szCs w:val="24"/>
         </w:rPr>
       </w:pPr>
-    </w:p>
-    <w:p>
-      <w:pPr>
-        <w:pStyle w:val="Heading2"/>
-      </w:pPr>
-      <w:r>
-        <w:lastRenderedPageBreak/>
-        <w:t>Duplicate user errors</w:t>
-      </w:r>
-    </w:p>
-    <w:p>
-      <w:pPr>
-        <w:jc w:val="both"/>
-        <w:rPr>
-          <w:sz w:val="24"/>
-          <w:szCs w:val="24"/>
-        </w:rPr>
-      </w:pPr>
       <w:r>
         <w:rPr>
           <w:sz w:val="24"/>
@@ -1150,7 +1320,16 @@
           <w:sz w:val="24"/>
           <w:szCs w:val="24"/>
         </w:rPr>
-        <w:t xml:space="preserve"> A duplicate username will not save to the database and you can enter a new username.</w:t>
+        <w:t xml:space="preserve"> A duplicate username will not save to the databa</w:t>
+      </w:r>
+      <w:bookmarkStart w:id="0" w:name="_GoBack"/>
+      <w:bookmarkEnd w:id="0"/>
+      <w:r>
+        <w:rPr>
+          <w:sz w:val="24"/>
+          <w:szCs w:val="24"/>
+        </w:rPr>
+        <w:t>se and you can enter a new username.</w:t>
       </w:r>
     </w:p>
     <w:p>
@@ -1160,10 +1339,85 @@
       <w:r>
         <w:rPr>
           <w:noProof/>
+          <w:sz w:val="24"/>
+          <w:szCs w:val="24"/>
+        </w:rPr>
+        <mc:AlternateContent>
+          <mc:Choice Requires="wps">
+            <w:drawing>
+              <wp:anchor distT="0" distB="0" distL="114300" distR="114300" simplePos="0" relativeHeight="251661312" behindDoc="0" locked="0" layoutInCell="1" allowOverlap="1" wp14:anchorId="0191DA9D" wp14:editId="1AEE1076">
+                <wp:simplePos x="0" y="0"/>
+                <wp:positionH relativeFrom="margin">
+                  <wp:align>center</wp:align>
+                </wp:positionH>
+                <wp:positionV relativeFrom="paragraph">
+                  <wp:posOffset>593725</wp:posOffset>
+                </wp:positionV>
+                <wp:extent cx="2392680" cy="205740"/>
+                <wp:effectExtent l="0" t="0" r="26670" b="22860"/>
+                <wp:wrapNone/>
+                <wp:docPr id="17" name="Rectangle 17"/>
+                <wp:cNvGraphicFramePr/>
+                <a:graphic xmlns:a="http://schemas.openxmlformats.org/drawingml/2006/main">
+                  <a:graphicData uri="http://schemas.microsoft.com/office/word/2010/wordprocessingShape">
+                    <wps:wsp>
+                      <wps:cNvSpPr/>
+                      <wps:spPr>
+                        <a:xfrm>
+                          <a:off x="0" y="0"/>
+                          <a:ext cx="2392680" cy="205740"/>
+                        </a:xfrm>
+                        <a:prstGeom prst="rect">
+                          <a:avLst/>
+                        </a:prstGeom>
+                        <a:ln>
+                          <a:solidFill>
+                            <a:schemeClr val="bg1"/>
+                          </a:solidFill>
+                        </a:ln>
+                      </wps:spPr>
+                      <wps:style>
+                        <a:lnRef idx="2">
+                          <a:schemeClr val="accent6"/>
+                        </a:lnRef>
+                        <a:fillRef idx="1">
+                          <a:schemeClr val="lt1"/>
+                        </a:fillRef>
+                        <a:effectRef idx="0">
+                          <a:schemeClr val="accent6"/>
+                        </a:effectRef>
+                        <a:fontRef idx="minor">
+                          <a:schemeClr val="dk1"/>
+                        </a:fontRef>
+                      </wps:style>
+                      <wps:bodyPr rot="0" spcFirstLastPara="0" vertOverflow="overflow" horzOverflow="overflow" vert="horz" wrap="square" lIns="91440" tIns="45720" rIns="91440" bIns="45720" numCol="1" spcCol="0" rtlCol="0" fromWordArt="0" anchor="ctr" anchorCtr="0" forceAA="0" compatLnSpc="1">
+                        <a:prstTxWarp prst="textNoShape">
+                          <a:avLst/>
+                        </a:prstTxWarp>
+                        <a:noAutofit/>
+                      </wps:bodyPr>
+                    </wps:wsp>
+                  </a:graphicData>
+                </a:graphic>
+              </wp:anchor>
+            </w:drawing>
+          </mc:Choice>
+          <mc:Fallback>
+            <w:pict>
+              <v:rect w14:anchorId="3EE980D1" id="Rectangle 17" o:spid="_x0000_s1026" style="position:absolute;margin-left:0;margin-top:46.75pt;width:188.4pt;height:16.2pt;z-index:251661312;visibility:visible;mso-wrap-style:square;mso-wrap-distance-left:9pt;mso-wrap-distance-top:0;mso-wrap-distance-right:9pt;mso-wrap-distance-bottom:0;mso-position-horizontal:center;mso-position-horizontal-relative:margin;mso-position-vertical:absolute;mso-position-vertical-relative:text;v-text-anchor:middle" o:gfxdata="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" fillcolor="white [3201]" strokecolor="white [3212]" strokeweight="1pt">
+                <w10:wrap anchorx="margin"/>
+              </v:rect>
+            </w:pict>
+          </mc:Fallback>
+        </mc:AlternateContent>
+      </w:r>
+      <w:r>
+        <w:rPr>
+          <w:noProof/>
         </w:rPr>
         <w:drawing>
-          <wp:inline distT="0" distB="0" distL="0" distR="0" wp14:anchorId="4FFCDD4E" wp14:editId="6C263631">
-            <wp:extent cx="2899792" cy="1638300"/>
+          <wp:inline distT="0" distB="0" distL="0" distR="0" wp14:anchorId="4FFCDD4E" wp14:editId="1D019206">
+            <wp:extent cx="2899410" cy="1247560"/>
             <wp:effectExtent l="0" t="0" r="0" b="0"/>
             <wp:docPr id="6" name="Picture 6" descr="A screenshot of a cell phone&#10;&#10;Description automatically generated"/>
             <wp:cNvGraphicFramePr>
@@ -1176,99 +1430,7 @@
                     <pic:cNvPr id="6" name="wrong.PNG"/>
                     <pic:cNvPicPr/>
                   </pic:nvPicPr>
-                  <pic:blipFill>
-                    <a:blip r:embed="rId8">
-                      <a:extLst>
-                        <a:ext uri="{28A0092B-C50C-407E-A947-70E740481C1C}">
-                          <a14:useLocalDpi xmlns:a14="http://schemas.microsoft.com/office/drawing/2010/main" val="0"/>
-                        </a:ext>
-                      </a:extLst>
-                    </a:blip>
-                    <a:stretch>
-                      <a:fillRect/>
-                    </a:stretch>
-                  </pic:blipFill>
-                  <pic:spPr>
-                    <a:xfrm>
-                      <a:off x="0" y="0"/>
-                      <a:ext cx="2916539" cy="1647762"/>
-                    </a:xfrm>
-                    <a:prstGeom prst="rect">
-                      <a:avLst/>
-                    </a:prstGeom>
-                  </pic:spPr>
-                </pic:pic>
-              </a:graphicData>
-            </a:graphic>
-          </wp:inline>
-        </w:drawing>
-      </w:r>
-    </w:p>
-    <w:p/>
-    <w:p>
-      <w:pPr>
-        <w:pStyle w:val="Heading2"/>
-      </w:pPr>
-      <w:r>
-        <w:t>Displaying a list of users</w:t>
-      </w:r>
-    </w:p>
-    <w:p/>
-    <w:p>
-      <w:pPr>
-        <w:jc w:val="both"/>
-        <w:rPr>
-          <w:sz w:val="24"/>
-          <w:szCs w:val="24"/>
-        </w:rPr>
-      </w:pPr>
-      <w:r>
-        <w:rPr>
-          <w:sz w:val="24"/>
-          <w:szCs w:val="24"/>
-        </w:rPr>
-        <w:t>After creating a user, you can</w:t>
-      </w:r>
-      <w:r>
-        <w:rPr>
-          <w:sz w:val="24"/>
-          <w:szCs w:val="24"/>
-        </w:rPr>
-        <w:t xml:space="preserve"> navigate to the Users tab and see all the users created on the computer you are using. The Users page looks like this:</w:t>
-      </w:r>
-    </w:p>
-    <w:p>
-      <w:pPr>
-        <w:jc w:val="center"/>
-        <w:rPr>
-          <w:sz w:val="24"/>
-          <w:szCs w:val="24"/>
-        </w:rPr>
-      </w:pPr>
-      <w:r>
-        <w:rPr>
-          <w:noProof/>
-          <w:sz w:val="24"/>
-          <w:szCs w:val="24"/>
-        </w:rPr>
-        <w:drawing>
-          <wp:inline distT="0" distB="0" distL="0" distR="0" wp14:anchorId="656D59E2" wp14:editId="5BAB8B08">
-            <wp:extent cx="3877310" cy="2658110"/>
-            <wp:effectExtent l="0" t="0" r="8890" b="8890"/>
-            <wp:docPr id="7" name="Picture 7"/>
-            <wp:cNvGraphicFramePr>
-              <a:graphicFrameLocks xmlns:a="http://schemas.openxmlformats.org/drawingml/2006/main" noChangeAspect="1"/>
-            </wp:cNvGraphicFramePr>
-            <a:graphic xmlns:a="http://schemas.openxmlformats.org/drawingml/2006/main">
-              <a:graphicData uri="http://schemas.openxmlformats.org/drawingml/2006/picture">
-                <pic:pic xmlns:pic="http://schemas.openxmlformats.org/drawingml/2006/picture">
-                  <pic:nvPicPr>
-                    <pic:cNvPr id="0" name="Picture 2"/>
-                    <pic:cNvPicPr>
-                      <a:picLocks noChangeAspect="1" noChangeArrowheads="1"/>
-                    </pic:cNvPicPr>
-                  </pic:nvPicPr>
-                  <pic:blipFill>
+                  <pic:blipFill rotWithShape="1">
                     <a:blip r:embed="rId9">
                       <a:extLst>
                         <a:ext uri="{28A0092B-C50C-407E-A947-70E740481C1C}">
@@ -1276,149 +1438,13 @@
                         </a:ext>
                       </a:extLst>
                     </a:blip>
-                    <a:srcRect/>
-                    <a:stretch>
-                      <a:fillRect/>
-                    </a:stretch>
-                  </pic:blipFill>
-                  <pic:spPr bwMode="auto">
-                    <a:xfrm>
-                      <a:off x="0" y="0"/>
-                      <a:ext cx="3877310" cy="2658110"/>
-                    </a:xfrm>
-                    <a:prstGeom prst="rect">
-                      <a:avLst/>
-                    </a:prstGeom>
-                    <a:noFill/>
-                  </pic:spPr>
-                </pic:pic>
-              </a:graphicData>
-            </a:graphic>
-          </wp:inline>
-        </w:drawing>
-      </w:r>
-    </w:p>
-    <w:p>
-      <w:pPr>
-        <w:rPr>
-          <w:sz w:val="24"/>
-          <w:szCs w:val="24"/>
-        </w:rPr>
-      </w:pPr>
-    </w:p>
-    <w:p>
-      <w:pPr>
-        <w:jc w:val="both"/>
-        <w:rPr>
-          <w:sz w:val="24"/>
-          <w:szCs w:val="24"/>
-        </w:rPr>
-      </w:pPr>
-      <w:r>
-        <w:rPr>
-          <w:sz w:val="24"/>
-          <w:szCs w:val="24"/>
-        </w:rPr>
-        <w:t xml:space="preserve">You can see the user we created in the previous steps, </w:t>
-      </w:r>
-      <w:r>
-        <w:rPr>
-          <w:sz w:val="24"/>
-          <w:szCs w:val="24"/>
-        </w:rPr>
-        <w:t>and in the event of more users they would show up in the list based on the times they were created.</w:t>
-      </w:r>
-      <w:r>
-        <w:rPr>
-          <w:sz w:val="24"/>
-          <w:szCs w:val="24"/>
-        </w:rPr>
-        <w:t xml:space="preserve"> For frequent users this page re</w:t>
-      </w:r>
-      <w:r>
-        <w:rPr>
-          <w:sz w:val="24"/>
-          <w:szCs w:val="24"/>
-        </w:rPr>
-        <w:t xml:space="preserve">presents the majority of the systems functionality. </w:t>
-      </w:r>
-    </w:p>
-    <w:p>
-      <w:pPr>
-        <w:rPr>
-          <w:sz w:val="24"/>
-          <w:szCs w:val="24"/>
-        </w:rPr>
-      </w:pPr>
-    </w:p>
-    <w:p>
-      <w:pPr>
-        <w:pStyle w:val="Heading2"/>
-      </w:pPr>
-      <w:r>
-        <w:lastRenderedPageBreak/>
-        <w:t>Modifying the alarm time</w:t>
-      </w:r>
-    </w:p>
-    <w:p>
-      <w:pPr>
-        <w:rPr>
-          <w:sz w:val="24"/>
-          <w:szCs w:val="24"/>
-        </w:rPr>
-      </w:pPr>
-      <w:r>
-        <w:rPr>
-          <w:sz w:val="24"/>
-          <w:szCs w:val="24"/>
-        </w:rPr>
-        <w:t>Clicking on a username, navigates you page to a page similar to the Add Users page, as shown below:</w:t>
-      </w:r>
-    </w:p>
-    <w:p>
-      <w:pPr>
-        <w:jc w:val="center"/>
-        <w:rPr>
-          <w:sz w:val="24"/>
-          <w:szCs w:val="24"/>
-        </w:rPr>
-      </w:pPr>
-      <w:r>
-        <w:rPr>
-          <w:noProof/>
-          <w:sz w:val="24"/>
-          <w:szCs w:val="24"/>
-        </w:rPr>
-        <w:drawing>
-          <wp:inline distT="0" distB="0" distL="0" distR="0" wp14:anchorId="708CC35C" wp14:editId="78723D4E">
-            <wp:extent cx="4787792" cy="5038725"/>
-            <wp:effectExtent l="0" t="0" r="0" b="0"/>
-            <wp:docPr id="5" name="Picture 5" descr="A screenshot of a computer&#10;&#10;Description automatically generated"/>
-            <wp:cNvGraphicFramePr>
-              <a:graphicFrameLocks xmlns:a="http://schemas.openxmlformats.org/drawingml/2006/main" noChangeAspect="1"/>
-            </wp:cNvGraphicFramePr>
-            <a:graphic xmlns:a="http://schemas.openxmlformats.org/drawingml/2006/main">
-              <a:graphicData uri="http://schemas.openxmlformats.org/drawingml/2006/picture">
-                <pic:pic xmlns:pic="http://schemas.openxmlformats.org/drawingml/2006/picture">
-                  <pic:nvPicPr>
-                    <pic:cNvPr id="5" name="user page.PNG"/>
-                    <pic:cNvPicPr/>
-                  </pic:nvPicPr>
-                  <pic:blipFill rotWithShape="1">
-                    <a:blip r:embed="rId10">
-                      <a:extLst>
-                        <a:ext uri="{28A0092B-C50C-407E-A947-70E740481C1C}">
-                          <a14:useLocalDpi xmlns:a14="http://schemas.microsoft.com/office/drawing/2010/main" val="0"/>
-                        </a:ext>
-                      </a:extLst>
-                    </a:blip>
-                    <a:srcRect r="202" b="13962"/>
+                    <a:srcRect t="23841"/>
                     <a:stretch/>
                   </pic:blipFill>
                   <pic:spPr bwMode="auto">
                     <a:xfrm>
                       <a:off x="0" y="0"/>
-                      <a:ext cx="4876523" cy="5132106"/>
+                      <a:ext cx="2916539" cy="1254930"/>
                     </a:xfrm>
                     <a:prstGeom prst="rect">
                       <a:avLst/>
@@ -1441,6 +1467,14 @@
     </w:p>
     <w:p>
       <w:pPr>
+        <w:pStyle w:val="Heading2"/>
+      </w:pPr>
+      <w:r>
+        <w:t>Displaying a list of users</w:t>
+      </w:r>
+    </w:p>
+    <w:p>
+      <w:pPr>
         <w:jc w:val="both"/>
         <w:rPr>
           <w:sz w:val="24"/>
@@ -1452,7 +1486,250 @@
           <w:sz w:val="24"/>
           <w:szCs w:val="24"/>
         </w:rPr>
-        <w:t xml:space="preserve">You can enter a new time that will set the alarm off again, and you can save it in settings by clicking the Submit button. The graph at the bottom of the webpage shows the computed sleep times for that user. </w:t>
+        <w:t>After creating a user, you can</w:t>
+      </w:r>
+      <w:r>
+        <w:rPr>
+          <w:sz w:val="24"/>
+          <w:szCs w:val="24"/>
+        </w:rPr>
+        <w:t xml:space="preserve"> navigate to the Users tab and see all the users created on the computer you are using. The Users page looks like this:</w:t>
+      </w:r>
+    </w:p>
+    <w:p>
+      <w:pPr>
+        <w:jc w:val="center"/>
+        <w:rPr>
+          <w:sz w:val="24"/>
+          <w:szCs w:val="24"/>
+        </w:rPr>
+      </w:pPr>
+      <w:r>
+        <w:rPr>
+          <w:noProof/>
+          <w:sz w:val="24"/>
+          <w:szCs w:val="24"/>
+        </w:rPr>
+        <w:drawing>
+          <wp:inline distT="0" distB="0" distL="0" distR="0" wp14:anchorId="656D59E2" wp14:editId="1C16B018">
+            <wp:extent cx="3877310" cy="1838960"/>
+            <wp:effectExtent l="0" t="0" r="8890" b="8890"/>
+            <wp:docPr id="7" name="Picture 7"/>
+            <wp:cNvGraphicFramePr>
+              <a:graphicFrameLocks xmlns:a="http://schemas.openxmlformats.org/drawingml/2006/main" noChangeAspect="1"/>
+            </wp:cNvGraphicFramePr>
+            <a:graphic xmlns:a="http://schemas.openxmlformats.org/drawingml/2006/main">
+              <a:graphicData uri="http://schemas.openxmlformats.org/drawingml/2006/picture">
+                <pic:pic xmlns:pic="http://schemas.openxmlformats.org/drawingml/2006/picture">
+                  <pic:nvPicPr>
+                    <pic:cNvPr id="0" name="Picture 2"/>
+                    <pic:cNvPicPr>
+                      <a:picLocks noChangeAspect="1" noChangeArrowheads="1"/>
+                    </pic:cNvPicPr>
+                  </pic:nvPicPr>
+                  <pic:blipFill rotWithShape="1">
+                    <a:blip r:embed="rId10">
+                      <a:extLst>
+                        <a:ext uri="{28A0092B-C50C-407E-A947-70E740481C1C}">
+                          <a14:useLocalDpi xmlns:a14="http://schemas.microsoft.com/office/drawing/2010/main" val="0"/>
+                        </a:ext>
+                      </a:extLst>
+                    </a:blip>
+                    <a:srcRect t="30817"/>
+                    <a:stretch/>
+                  </pic:blipFill>
+                  <pic:spPr bwMode="auto">
+                    <a:xfrm>
+                      <a:off x="0" y="0"/>
+                      <a:ext cx="3877310" cy="1838960"/>
+                    </a:xfrm>
+                    <a:prstGeom prst="rect">
+                      <a:avLst/>
+                    </a:prstGeom>
+                    <a:noFill/>
+                    <a:ln>
+                      <a:noFill/>
+                    </a:ln>
+                    <a:extLst>
+                      <a:ext uri="{53640926-AAD7-44D8-BBD7-CCE9431645EC}">
+                        <a14:shadowObscured xmlns:a14="http://schemas.microsoft.com/office/drawing/2010/main"/>
+                      </a:ext>
+                    </a:extLst>
+                  </pic:spPr>
+                </pic:pic>
+              </a:graphicData>
+            </a:graphic>
+          </wp:inline>
+        </w:drawing>
+      </w:r>
+    </w:p>
+    <w:p>
+      <w:pPr>
+        <w:jc w:val="both"/>
+        <w:rPr>
+          <w:sz w:val="24"/>
+          <w:szCs w:val="24"/>
+        </w:rPr>
+      </w:pPr>
+      <w:r>
+        <w:rPr>
+          <w:sz w:val="24"/>
+          <w:szCs w:val="24"/>
+        </w:rPr>
+        <w:lastRenderedPageBreak/>
+        <w:t xml:space="preserve">You can see the user we created in the previous steps, </w:t>
+      </w:r>
+      <w:r>
+        <w:rPr>
+          <w:sz w:val="24"/>
+          <w:szCs w:val="24"/>
+        </w:rPr>
+        <w:t>and in the event of more users they would show up in the list based on the times they were created.</w:t>
+      </w:r>
+      <w:r>
+        <w:rPr>
+          <w:sz w:val="24"/>
+          <w:szCs w:val="24"/>
+        </w:rPr>
+        <w:t xml:space="preserve"> For frequent users this page re</w:t>
+      </w:r>
+      <w:r>
+        <w:rPr>
+          <w:sz w:val="24"/>
+          <w:szCs w:val="24"/>
+        </w:rPr>
+        <w:t xml:space="preserve">presents the majority of the systems functionality. </w:t>
+      </w:r>
+    </w:p>
+    <w:p>
+      <w:pPr>
+        <w:pStyle w:val="Heading2"/>
+      </w:pPr>
+      <w:r>
+        <w:t>Modifying the alarm time</w:t>
+      </w:r>
+    </w:p>
+    <w:p>
+      <w:pPr>
+        <w:rPr>
+          <w:sz w:val="24"/>
+          <w:szCs w:val="24"/>
+        </w:rPr>
+      </w:pPr>
+      <w:r>
+        <w:rPr>
+          <w:sz w:val="24"/>
+          <w:szCs w:val="24"/>
+        </w:rPr>
+        <w:t>Clicking on a username, navigates you page to a page similar to the Add Users page, as shown below:</w:t>
+      </w:r>
+    </w:p>
+    <w:p>
+      <w:pPr>
+        <w:jc w:val="center"/>
+        <w:rPr>
+          <w:sz w:val="24"/>
+          <w:szCs w:val="24"/>
+        </w:rPr>
+      </w:pPr>
+      <w:r>
+        <w:rPr>
+          <w:noProof/>
+          <w:sz w:val="24"/>
+          <w:szCs w:val="24"/>
+        </w:rPr>
+        <w:drawing>
+          <wp:inline distT="0" distB="0" distL="0" distR="0" wp14:anchorId="14D2F6DE" wp14:editId="3972804A">
+            <wp:extent cx="3999865" cy="3714750"/>
+            <wp:effectExtent l="0" t="0" r="635" b="0"/>
+            <wp:docPr id="19" name="Picture 19" descr="A screenshot of a cell phone&#10;&#10;Description automatically generated"/>
+            <wp:cNvGraphicFramePr>
+              <a:graphicFrameLocks xmlns:a="http://schemas.openxmlformats.org/drawingml/2006/main" noChangeAspect="1"/>
+            </wp:cNvGraphicFramePr>
+            <a:graphic xmlns:a="http://schemas.openxmlformats.org/drawingml/2006/main">
+              <a:graphicData uri="http://schemas.openxmlformats.org/drawingml/2006/picture">
+                <pic:pic xmlns:pic="http://schemas.openxmlformats.org/drawingml/2006/picture">
+                  <pic:nvPicPr>
+                    <pic:cNvPr id="19" name="userpage.PNG"/>
+                    <pic:cNvPicPr/>
+                  </pic:nvPicPr>
+                  <pic:blipFill rotWithShape="1">
+                    <a:blip r:embed="rId11">
+                      <a:extLst>
+                        <a:ext uri="{28A0092B-C50C-407E-A947-70E740481C1C}">
+                          <a14:useLocalDpi xmlns:a14="http://schemas.microsoft.com/office/drawing/2010/main" val="0"/>
+                        </a:ext>
+                      </a:extLst>
+                    </a:blip>
+                    <a:srcRect t="16290" r="468" b="8068"/>
+                    <a:stretch/>
+                  </pic:blipFill>
+                  <pic:spPr bwMode="auto">
+                    <a:xfrm>
+                      <a:off x="0" y="0"/>
+                      <a:ext cx="4026418" cy="3739410"/>
+                    </a:xfrm>
+                    <a:prstGeom prst="rect">
+                      <a:avLst/>
+                    </a:prstGeom>
+                    <a:ln>
+                      <a:noFill/>
+                    </a:ln>
+                    <a:extLst>
+                      <a:ext uri="{53640926-AAD7-44D8-BBD7-CCE9431645EC}">
+                        <a14:shadowObscured xmlns:a14="http://schemas.microsoft.com/office/drawing/2010/main"/>
+                      </a:ext>
+                    </a:extLst>
+                  </pic:spPr>
+                </pic:pic>
+              </a:graphicData>
+            </a:graphic>
+          </wp:inline>
+        </w:drawing>
+      </w:r>
+    </w:p>
+    <w:p>
+      <w:pPr>
+        <w:jc w:val="both"/>
+        <w:rPr>
+          <w:sz w:val="24"/>
+          <w:szCs w:val="24"/>
+        </w:rPr>
+      </w:pPr>
+      <w:r>
+        <w:rPr>
+          <w:sz w:val="24"/>
+          <w:szCs w:val="24"/>
+        </w:rPr>
+        <w:t xml:space="preserve">You can enter </w:t>
+      </w:r>
+      <w:r>
+        <w:rPr>
+          <w:sz w:val="24"/>
+          <w:szCs w:val="24"/>
+        </w:rPr>
+        <w:t>a</w:t>
+      </w:r>
+      <w:r>
+        <w:rPr>
+          <w:sz w:val="24"/>
+          <w:szCs w:val="24"/>
+        </w:rPr>
+        <w:t xml:space="preserve"> time</w:t>
+      </w:r>
+      <w:r>
+        <w:rPr>
+          <w:sz w:val="24"/>
+          <w:szCs w:val="24"/>
+        </w:rPr>
+        <w:t xml:space="preserve"> to set the alarm off</w:t>
+      </w:r>
+      <w:r>
+        <w:rPr>
+          <w:sz w:val="24"/>
+          <w:szCs w:val="24"/>
+        </w:rPr>
+        <w:t xml:space="preserve">, and you can save it in settings by clicking the Submit button. The graph at the bottom of the webpage shows the computed sleep times for that user. </w:t>
       </w:r>
     </w:p>
     <w:p>
@@ -1464,7 +1741,6 @@
         <w:t>Manually entering data</w:t>
       </w:r>
     </w:p>
-    <w:p/>
     <w:p>
       <w:pPr>
         <w:jc w:val="both"/>
@@ -1508,47 +1784,40 @@
           <w:sz w:val="24"/>
           <w:szCs w:val="24"/>
         </w:rPr>
-        <w:t xml:space="preserve">By clicking on the Submit button you submit the data, and our program calculates the time </w:t>
-      </w:r>
-      <w:r>
-        <w:rPr>
+        <w:t>By clicking on the Submit button you submit the data, and our program calculates the time spent sleeping. In order for the program to work, the time needs to follow the format outlined by the placeholder values.</w:t>
+      </w:r>
+    </w:p>
+    <w:p>
+      <w:pPr>
+        <w:jc w:val="both"/>
+        <w:rPr>
+          <w:sz w:val="24"/>
+          <w:szCs w:val="24"/>
+        </w:rPr>
+      </w:pPr>
+      <w:r>
+        <w:rPr>
+          <w:sz w:val="24"/>
+          <w:szCs w:val="24"/>
+        </w:rPr>
+        <w:t>The following picture shows the Data Entry page:</w:t>
+      </w:r>
+    </w:p>
+    <w:p>
+      <w:pPr>
+        <w:jc w:val="center"/>
+        <w:rPr>
+          <w:sz w:val="24"/>
+          <w:szCs w:val="24"/>
+        </w:rPr>
+      </w:pPr>
+      <w:r>
+        <w:rPr>
+          <w:noProof/>
           <w:sz w:val="24"/>
           <w:szCs w:val="24"/>
         </w:rPr>
         <w:lastRenderedPageBreak/>
-        <w:t>spent sleeping. In order for the program to work, the time needs to follow the format outlined by the placeholder values.</w:t>
-      </w:r>
-    </w:p>
-    <w:p>
-      <w:pPr>
-        <w:jc w:val="both"/>
-        <w:rPr>
-          <w:sz w:val="24"/>
-          <w:szCs w:val="24"/>
-        </w:rPr>
-      </w:pPr>
-      <w:r>
-        <w:rPr>
-          <w:sz w:val="24"/>
-          <w:szCs w:val="24"/>
-        </w:rPr>
-        <w:t>The following picture shows the Data Entry page:</w:t>
-      </w:r>
-    </w:p>
-    <w:p>
-      <w:pPr>
-        <w:jc w:val="center"/>
-        <w:rPr>
-          <w:sz w:val="24"/>
-          <w:szCs w:val="24"/>
-        </w:rPr>
-      </w:pPr>
-      <w:r>
-        <w:rPr>
-          <w:noProof/>
-          <w:sz w:val="24"/>
-          <w:szCs w:val="24"/>
-        </w:rPr>
         <w:drawing>
           <wp:inline distT="0" distB="0" distL="0" distR="0" wp14:anchorId="60154F51" wp14:editId="2F531B5B">
             <wp:extent cx="5000625" cy="3499369"/>
@@ -1565,7 +1834,7 @@
                     <pic:cNvPicPr/>
                   </pic:nvPicPr>
                   <pic:blipFill>
-                    <a:blip r:embed="rId11">
+                    <a:blip r:embed="rId12">
                       <a:extLst>
                         <a:ext uri="{28A0092B-C50C-407E-A947-70E740481C1C}">
                           <a14:useLocalDpi xmlns:a14="http://schemas.microsoft.com/office/drawing/2010/main" val="0"/>
@@ -1637,7 +1906,7 @@
                     <pic:cNvPicPr/>
                   </pic:nvPicPr>
                   <pic:blipFill rotWithShape="1">
-                    <a:blip r:embed="rId12">
+                    <a:blip r:embed="rId13">
                       <a:extLst>
                         <a:ext uri="{28A0092B-C50C-407E-A947-70E740481C1C}">
                           <a14:useLocalDpi xmlns:a14="http://schemas.microsoft.com/office/drawing/2010/main" val="0"/>
@@ -1698,14 +1967,12 @@
       <w:r>
         <w:rPr>
           <w:noProof/>
-          <w:sz w:val="24"/>
-          <w:szCs w:val="24"/>
         </w:rPr>
         <w:drawing>
-          <wp:inline distT="0" distB="0" distL="0" distR="0" wp14:anchorId="083E2185" wp14:editId="230F1284">
-            <wp:extent cx="2805125" cy="2333625"/>
-            <wp:effectExtent l="0" t="0" r="0" b="0"/>
-            <wp:docPr id="10" name="Picture 10" descr="A screenshot of a cell phone&#10;&#10;Description automatically generated"/>
+          <wp:inline distT="0" distB="0" distL="0" distR="0" wp14:anchorId="7B5C939A" wp14:editId="34B89628">
+            <wp:extent cx="2925463" cy="2225040"/>
+            <wp:effectExtent l="0" t="0" r="8255" b="3810"/>
+            <wp:docPr id="11" name="Picture 11"/>
             <wp:cNvGraphicFramePr>
               <a:graphicFrameLocks xmlns:a="http://schemas.openxmlformats.org/drawingml/2006/main" noChangeAspect="1"/>
             </wp:cNvGraphicFramePr>
@@ -1713,17 +1980,11 @@
               <a:graphicData uri="http://schemas.openxmlformats.org/drawingml/2006/picture">
                 <pic:pic xmlns:pic="http://schemas.openxmlformats.org/drawingml/2006/picture">
                   <pic:nvPicPr>
-                    <pic:cNvPr id="10" name="graph with data.PNG"/>
+                    <pic:cNvPr id="1" name=""/>
                     <pic:cNvPicPr/>
                   </pic:nvPicPr>
                   <pic:blipFill>
-                    <a:blip r:embed="rId13">
-                      <a:extLst>
-                        <a:ext uri="{28A0092B-C50C-407E-A947-70E740481C1C}">
-                          <a14:useLocalDpi xmlns:a14="http://schemas.microsoft.com/office/drawing/2010/main" val="0"/>
-                        </a:ext>
-                      </a:extLst>
-                    </a:blip>
+                    <a:blip r:embed="rId14"/>
                     <a:stretch>
                       <a:fillRect/>
                     </a:stretch>
@@ -1731,7 +1992,7 @@
                   <pic:spPr>
                     <a:xfrm>
                       <a:off x="0" y="0"/>
-                      <a:ext cx="2838705" cy="2361561"/>
+                      <a:ext cx="2942664" cy="2238123"/>
                     </a:xfrm>
                     <a:prstGeom prst="rect">
                       <a:avLst/>
@@ -1764,124 +2025,286 @@
     </w:p>
     <w:p>
       <w:pPr>
-        <w:jc w:val="center"/>
-        <w:rPr>
-          <w:sz w:val="24"/>
-          <w:szCs w:val="24"/>
-        </w:rPr>
-      </w:pPr>
-    </w:p>
-    <w:p>
-      <w:pPr>
-        <w:jc w:val="center"/>
-        <w:rPr>
-          <w:sz w:val="24"/>
-          <w:szCs w:val="24"/>
-        </w:rPr>
-      </w:pPr>
-    </w:p>
-    <w:p>
-      <w:pPr>
-        <w:jc w:val="center"/>
-        <w:rPr>
-          <w:sz w:val="24"/>
-          <w:szCs w:val="24"/>
-        </w:rPr>
-      </w:pPr>
-    </w:p>
-    <w:p>
-      <w:pPr>
-        <w:jc w:val="center"/>
-        <w:rPr>
-          <w:sz w:val="24"/>
-          <w:szCs w:val="24"/>
-        </w:rPr>
-      </w:pPr>
-    </w:p>
-    <w:p>
-      <w:pPr>
-        <w:jc w:val="center"/>
-        <w:rPr>
-          <w:sz w:val="24"/>
-          <w:szCs w:val="24"/>
-        </w:rPr>
-      </w:pPr>
-    </w:p>
-    <w:p>
-      <w:pPr>
-        <w:jc w:val="center"/>
-        <w:rPr>
-          <w:sz w:val="24"/>
-          <w:szCs w:val="24"/>
-        </w:rPr>
-      </w:pPr>
-    </w:p>
-    <w:p>
-      <w:pPr>
-        <w:jc w:val="center"/>
-        <w:rPr>
-          <w:sz w:val="24"/>
-          <w:szCs w:val="24"/>
-        </w:rPr>
-      </w:pPr>
-    </w:p>
-    <w:p>
-      <w:pPr>
-        <w:jc w:val="center"/>
-        <w:rPr>
-          <w:sz w:val="24"/>
-          <w:szCs w:val="24"/>
-        </w:rPr>
-      </w:pPr>
-    </w:p>
-    <w:p>
-      <w:pPr>
-        <w:jc w:val="center"/>
-        <w:rPr>
-          <w:sz w:val="24"/>
-          <w:szCs w:val="24"/>
-        </w:rPr>
-      </w:pPr>
-    </w:p>
-    <w:p>
-      <w:pPr>
-        <w:jc w:val="center"/>
-        <w:rPr>
-          <w:sz w:val="24"/>
-          <w:szCs w:val="24"/>
-        </w:rPr>
-      </w:pPr>
-    </w:p>
-    <w:p>
-      <w:pPr>
-        <w:jc w:val="center"/>
-        <w:rPr>
-          <w:sz w:val="24"/>
-          <w:szCs w:val="24"/>
-        </w:rPr>
-      </w:pPr>
-    </w:p>
-    <w:p>
-      <w:pPr>
-        <w:jc w:val="center"/>
-        <w:rPr>
-          <w:sz w:val="24"/>
-          <w:szCs w:val="24"/>
-        </w:rPr>
-      </w:pPr>
-    </w:p>
-    <w:p>
-      <w:pPr>
-        <w:jc w:val="center"/>
-        <w:rPr>
-          <w:sz w:val="24"/>
-          <w:szCs w:val="24"/>
-        </w:rPr>
-      </w:pPr>
-    </w:p>
-    <w:p>
-      <w:pPr>
-        <w:jc w:val="center"/>
+        <w:pStyle w:val="Heading1"/>
+      </w:pPr>
+      <w:r>
+        <w:lastRenderedPageBreak/>
+        <w:t>Connector</w:t>
+      </w:r>
+    </w:p>
+    <w:p/>
+    <w:p>
+      <w:pPr>
+        <w:pStyle w:val="Heading2"/>
+      </w:pPr>
+      <w:r>
+        <w:t>Getting to the Connector</w:t>
+      </w:r>
+    </w:p>
+    <w:p>
+      <w:pPr>
+        <w:rPr>
+          <w:sz w:val="24"/>
+          <w:szCs w:val="24"/>
+        </w:rPr>
+      </w:pPr>
+      <w:r>
+        <w:rPr>
+          <w:sz w:val="24"/>
+          <w:szCs w:val="24"/>
+        </w:rPr>
+        <w:t xml:space="preserve">Once you have installed the connector. In order to run it, you need to get the location where you have downloaded/installed it. This can be done through your command prompt. Through the start menu, search command prompt and open. </w:t>
+      </w:r>
+    </w:p>
+    <w:p>
+      <w:pPr>
+        <w:rPr>
+          <w:sz w:val="24"/>
+          <w:szCs w:val="24"/>
+        </w:rPr>
+      </w:pPr>
+      <w:r>
+        <w:rPr>
+          <w:sz w:val="24"/>
+          <w:szCs w:val="24"/>
+        </w:rPr>
+        <w:t>Through this you will use the “cd” function and then enter the path location of where the connector is located. Below is an example:</w:t>
+      </w:r>
+    </w:p>
+    <w:p>
+      <w:r>
+        <w:rPr>
+          <w:noProof/>
+        </w:rPr>
+        <w:drawing>
+          <wp:inline distT="0" distB="0" distL="0" distR="0" wp14:anchorId="3F7A7325" wp14:editId="1888D133">
+            <wp:extent cx="5943600" cy="733425"/>
+            <wp:effectExtent l="0" t="0" r="0" b="9525"/>
+            <wp:docPr id="4" name="Picture 4"/>
+            <wp:cNvGraphicFramePr>
+              <a:graphicFrameLocks xmlns:a="http://schemas.openxmlformats.org/drawingml/2006/main" noChangeAspect="1"/>
+            </wp:cNvGraphicFramePr>
+            <a:graphic xmlns:a="http://schemas.openxmlformats.org/drawingml/2006/main">
+              <a:graphicData uri="http://schemas.openxmlformats.org/drawingml/2006/picture">
+                <pic:pic xmlns:pic="http://schemas.openxmlformats.org/drawingml/2006/picture">
+                  <pic:nvPicPr>
+                    <pic:cNvPr id="1" name=""/>
+                    <pic:cNvPicPr/>
+                  </pic:nvPicPr>
+                  <pic:blipFill rotWithShape="1">
+                    <a:blip r:embed="rId15"/>
+                    <a:srcRect b="78710"/>
+                    <a:stretch/>
+                  </pic:blipFill>
+                  <pic:spPr bwMode="auto">
+                    <a:xfrm>
+                      <a:off x="0" y="0"/>
+                      <a:ext cx="5943600" cy="733425"/>
+                    </a:xfrm>
+                    <a:prstGeom prst="rect">
+                      <a:avLst/>
+                    </a:prstGeom>
+                    <a:ln>
+                      <a:noFill/>
+                    </a:ln>
+                    <a:extLst>
+                      <a:ext uri="{53640926-AAD7-44D8-BBD7-CCE9431645EC}">
+                        <a14:shadowObscured xmlns:a14="http://schemas.microsoft.com/office/drawing/2010/main"/>
+                      </a:ext>
+                    </a:extLst>
+                  </pic:spPr>
+                </pic:pic>
+              </a:graphicData>
+            </a:graphic>
+          </wp:inline>
+        </w:drawing>
+      </w:r>
+    </w:p>
+    <w:p>
+      <w:pPr>
+        <w:pStyle w:val="Heading2"/>
+      </w:pPr>
+      <w:r>
+        <w:t>Running the Connector</w:t>
+      </w:r>
+    </w:p>
+    <w:p>
+      <w:pPr>
+        <w:rPr>
+          <w:sz w:val="24"/>
+          <w:szCs w:val="24"/>
+        </w:rPr>
+      </w:pPr>
+      <w:r>
+        <w:rPr>
+          <w:sz w:val="24"/>
+          <w:szCs w:val="24"/>
+        </w:rPr>
+        <w:t>Once you have gotten to the file location, next comes running the program. This can also be done through the command prompt, and is shown as follows with the following line:</w:t>
+      </w:r>
+    </w:p>
+    <w:p>
+      <w:r>
+        <w:rPr>
+          <w:noProof/>
+        </w:rPr>
+        <w:drawing>
+          <wp:inline distT="0" distB="0" distL="0" distR="0" wp14:anchorId="481595CD" wp14:editId="73D443CB">
+            <wp:extent cx="5943600" cy="187325"/>
+            <wp:effectExtent l="0" t="0" r="0" b="3175"/>
+            <wp:docPr id="12" name="Picture 12"/>
+            <wp:cNvGraphicFramePr>
+              <a:graphicFrameLocks xmlns:a="http://schemas.openxmlformats.org/drawingml/2006/main" noChangeAspect="1"/>
+            </wp:cNvGraphicFramePr>
+            <a:graphic xmlns:a="http://schemas.openxmlformats.org/drawingml/2006/main">
+              <a:graphicData uri="http://schemas.openxmlformats.org/drawingml/2006/picture">
+                <pic:pic xmlns:pic="http://schemas.openxmlformats.org/drawingml/2006/picture">
+                  <pic:nvPicPr>
+                    <pic:cNvPr id="1" name=""/>
+                    <pic:cNvPicPr/>
+                  </pic:nvPicPr>
+                  <pic:blipFill>
+                    <a:blip r:embed="rId16"/>
+                    <a:stretch>
+                      <a:fillRect/>
+                    </a:stretch>
+                  </pic:blipFill>
+                  <pic:spPr>
+                    <a:xfrm>
+                      <a:off x="0" y="0"/>
+                      <a:ext cx="5943600" cy="187325"/>
+                    </a:xfrm>
+                    <a:prstGeom prst="rect">
+                      <a:avLst/>
+                    </a:prstGeom>
+                  </pic:spPr>
+                </pic:pic>
+              </a:graphicData>
+            </a:graphic>
+          </wp:inline>
+        </w:drawing>
+      </w:r>
+    </w:p>
+    <w:p>
+      <w:pPr>
+        <w:rPr>
+          <w:sz w:val="24"/>
+          <w:szCs w:val="24"/>
+        </w:rPr>
+      </w:pPr>
+      <w:r>
+        <w:rPr>
+          <w:sz w:val="24"/>
+          <w:szCs w:val="24"/>
+        </w:rPr>
+        <w:t xml:space="preserve">Once this is entered, the connector will run and begin to initiate the connection between the website and your pillow. </w:t>
+      </w:r>
+    </w:p>
+    <w:p>
+      <w:pPr>
+        <w:pStyle w:val="Heading2"/>
+      </w:pPr>
+      <w:r>
+        <w:t>Inputting Username and Setting Alarm</w:t>
+      </w:r>
+    </w:p>
+    <w:p>
+      <w:pPr>
+        <w:rPr>
+          <w:sz w:val="24"/>
+          <w:szCs w:val="24"/>
+        </w:rPr>
+      </w:pPr>
+      <w:r>
+        <w:rPr>
+          <w:sz w:val="24"/>
+          <w:szCs w:val="24"/>
+        </w:rPr>
+        <w:t>Once the connector has begun running. It will check to see what port you have connected the pillow alarm clock too. After it has searched and found it, it will prompt you to input your username. This the username that you used on the website. It uses this username to go to your user page on the website and get the alarm time that you have input. It will take the alarm time and set that alarm on the pillow alarm.</w:t>
+      </w:r>
+    </w:p>
+    <w:p>
+      <w:r>
+        <w:rPr>
+          <w:noProof/>
+        </w:rPr>
+        <w:drawing>
+          <wp:inline distT="0" distB="0" distL="0" distR="0" wp14:anchorId="52229528" wp14:editId="42E0A6CF">
+            <wp:extent cx="5943600" cy="570230"/>
+            <wp:effectExtent l="0" t="0" r="0" b="1270"/>
+            <wp:docPr id="10" name="Picture 10"/>
+            <wp:cNvGraphicFramePr>
+              <a:graphicFrameLocks xmlns:a="http://schemas.openxmlformats.org/drawingml/2006/main" noChangeAspect="1"/>
+            </wp:cNvGraphicFramePr>
+            <a:graphic xmlns:a="http://schemas.openxmlformats.org/drawingml/2006/main">
+              <a:graphicData uri="http://schemas.openxmlformats.org/drawingml/2006/picture">
+                <pic:pic xmlns:pic="http://schemas.openxmlformats.org/drawingml/2006/picture">
+                  <pic:nvPicPr>
+                    <pic:cNvPr id="1" name=""/>
+                    <pic:cNvPicPr/>
+                  </pic:nvPicPr>
+                  <pic:blipFill>
+                    <a:blip r:embed="rId17"/>
+                    <a:stretch>
+                      <a:fillRect/>
+                    </a:stretch>
+                  </pic:blipFill>
+                  <pic:spPr>
+                    <a:xfrm>
+                      <a:off x="0" y="0"/>
+                      <a:ext cx="5943600" cy="570230"/>
+                    </a:xfrm>
+                    <a:prstGeom prst="rect">
+                      <a:avLst/>
+                    </a:prstGeom>
+                  </pic:spPr>
+                </pic:pic>
+              </a:graphicData>
+            </a:graphic>
+          </wp:inline>
+        </w:drawing>
+      </w:r>
+    </w:p>
+    <w:p>
+      <w:pPr>
+        <w:pStyle w:val="Heading2"/>
+      </w:pPr>
+      <w:r>
+        <w:t>Sleep Tracking Data</w:t>
+      </w:r>
+    </w:p>
+    <w:p>
+      <w:pPr>
+        <w:rPr>
+          <w:sz w:val="24"/>
+          <w:szCs w:val="24"/>
+        </w:rPr>
+      </w:pPr>
+      <w:r>
+        <w:rPr>
+          <w:sz w:val="24"/>
+          <w:szCs w:val="24"/>
+        </w:rPr>
+        <w:t>Every time that you initiate a connection with the pillow alarm, it will send back th</w:t>
+      </w:r>
+      <w:r>
+        <w:rPr>
+          <w:sz w:val="24"/>
+          <w:szCs w:val="24"/>
+        </w:rPr>
+        <w:t>e sleep tracking data that it has stored since the last time that you have connected. The connector automatically sends this data back to the webpage and updates your sleep tracking graph for you automatically.</w:t>
+      </w:r>
+    </w:p>
+    <w:p>
+      <w:pPr>
+        <w:rPr>
+          <w:sz w:val="24"/>
+          <w:szCs w:val="24"/>
+        </w:rPr>
+      </w:pPr>
+    </w:p>
+    <w:p>
+      <w:pPr>
         <w:rPr>
           <w:sz w:val="24"/>
           <w:szCs w:val="24"/>
@@ -2124,6 +2547,7 @@
     <w:lsdException w:name="HTML Sample" w:semiHidden="1" w:unhideWhenUsed="1"/>
     <w:lsdException w:name="HTML Typewriter" w:semiHidden="1" w:unhideWhenUsed="1"/>
     <w:lsdException w:name="HTML Variable" w:semiHidden="1" w:unhideWhenUsed="1"/>
+    <w:lsdException w:name="Normal Table" w:semiHidden="1" w:unhideWhenUsed="1"/>
     <w:lsdException w:name="annotation subject" w:semiHidden="1" w:unhideWhenUsed="1"/>
     <w:lsdException w:name="No List" w:semiHidden="1" w:unhideWhenUsed="1"/>
     <w:lsdException w:name="Outline List 1" w:semiHidden="1" w:unhideWhenUsed="1"/>
@@ -2170,8 +2594,10 @@
     <w:lsdException w:name="Table Subtle 2" w:semiHidden="1" w:unhideWhenUsed="1"/>
     <w:lsdException w:name="Table Web 1" w:semiHidden="1" w:unhideWhenUsed="1"/>
     <w:lsdException w:name="Table Web 2" w:semiHidden="1" w:unhideWhenUsed="1"/>
+    <w:lsdException w:name="Table Web 3" w:semiHidden="1" w:unhideWhenUsed="1"/>
     <w:lsdException w:name="Balloon Text" w:semiHidden="1" w:unhideWhenUsed="1"/>
     <w:lsdException w:name="Table Grid" w:uiPriority="39"/>
+    <w:lsdException w:name="Table Theme" w:semiHidden="1" w:unhideWhenUsed="1"/>
     <w:lsdException w:name="Placeholder Text" w:semiHidden="1"/>
     <w:lsdException w:name="No Spacing" w:uiPriority="1" w:qFormat="1"/>
     <w:lsdException w:name="Light Shading" w:uiPriority="60"/>

</xml_diff>